<commit_message>
NOJIRA | Added login functionality. | [Ray]
</commit_message>
<xml_diff>
--- a/docs/CTA Form.docx
+++ b/docs/CTA Form.docx
@@ -349,7 +349,7 @@
         </w:pBdr>
         <w:shd w:fill="auto" w:val="clear"/>
         <w:spacing w:after="0" w:before="0" w:line="276" w:lineRule="auto"/>
-        <w:ind w:left="720" w:right="0" w:firstLine="720"/>
+        <w:ind w:right="0"/>
         <w:jc w:val="left"/>
         <w:rPr>
           <w:rFonts w:ascii="Calibri" w:cs="Calibri" w:eastAsia="Calibri" w:hAnsi="Calibri"/>
@@ -367,28 +367,13 @@
       </w:pPr>
       <w:r>
         <w:rPr>
-          <w:rFonts w:ascii="Calibri" w:cs="Calibri" w:eastAsia="Calibri" w:hAnsi="Calibri"/>
-          <w:b w:val="0"/>
-          <w:i w:val="0"/>
-          <w:smallCaps w:val="0"/>
-          <w:strike w:val="0"/>
-          <w:color w:val="000000"/>
-          <w:sz w:val="20"/>
-          <w:szCs w:val="20"/>
-          <w:u w:val="none"/>
-          <w:shd w:fill="auto" w:val="clear"/>
-          <w:vertAlign w:val="baseline"/>
-          <w:rtl w:val="0"/>
-        </w:rPr>
-        <w:t xml:space="preserve">R</w:t>
-      </w:r>
-      <w:r>
-        <w:rPr>
-          <w:sz w:val="20"/>
-          <w:szCs w:val="20"/>
-          <w:rtl w:val="0"/>
-        </w:rPr>
-        <w:t xml:space="preserve">ock-Paper-Scissors “March Madness”: An application to let people participate and gamble on Rock-Paper-Scissors matches.</w:t>
+          <w:sz w:val="20"/>
+          <w:szCs w:val="20"/>
+          <w:rtl w:val="0"/>
+        </w:rPr>
+        <w:tab/>
+        <w:tab/>
+        <w:t xml:space="preserve">My project topic is an exercise of simplistic odds and probabilities under the context of Rock-Paper-Scissors. The application also implements an additional element of gambling. </w:t>
       </w:r>
       <w:r>
         <w:rPr>
@@ -501,17 +486,8 @@
         <w:ind w:left="1440" w:right="0" w:firstLine="0"/>
         <w:jc w:val="left"/>
         <w:rPr>
-          <w:rFonts w:ascii="Calibri" w:cs="Calibri" w:eastAsia="Calibri" w:hAnsi="Calibri"/>
-          <w:b w:val="0"/>
-          <w:i w:val="0"/>
-          <w:smallCaps w:val="0"/>
-          <w:strike w:val="0"/>
-          <w:color w:val="000000"/>
-          <w:sz w:val="20"/>
-          <w:szCs w:val="20"/>
-          <w:u w:val="none"/>
-          <w:shd w:fill="auto" w:val="clear"/>
-          <w:vertAlign w:val="baseline"/>
+          <w:sz w:val="20"/>
+          <w:szCs w:val="20"/>
         </w:rPr>
       </w:pPr>
       <w:r>
@@ -522,6 +498,934 @@
         </w:rPr>
         <w:t xml:space="preserve">The project intends to illustrate simplistic betting and gambling odds under the context of a simple game.</w:t>
       </w:r>
+    </w:p>
+    <w:p>
+      <w:pPr>
+        <w:keepNext w:val="0"/>
+        <w:keepLines w:val="0"/>
+        <w:widowControl w:val="1"/>
+        <w:pBdr>
+          <w:top w:space="0" w:sz="0" w:val="nil"/>
+          <w:left w:space="0" w:sz="0" w:val="nil"/>
+          <w:bottom w:space="0" w:sz="0" w:val="nil"/>
+          <w:right w:space="0" w:sz="0" w:val="nil"/>
+          <w:between w:space="0" w:sz="0" w:val="nil"/>
+        </w:pBdr>
+        <w:shd w:fill="auto" w:val="clear"/>
+        <w:spacing w:after="0" w:before="0" w:line="276" w:lineRule="auto"/>
+        <w:ind w:left="1440" w:right="0" w:firstLine="0"/>
+        <w:jc w:val="left"/>
+        <w:rPr>
+          <w:sz w:val="20"/>
+          <w:szCs w:val="20"/>
+        </w:rPr>
+      </w:pPr>
+      <w:r>
+        <w:rPr>
+          <w:rtl w:val="0"/>
+        </w:rPr>
+      </w:r>
+    </w:p>
+    <w:p>
+      <w:pPr>
+        <w:keepNext w:val="0"/>
+        <w:keepLines w:val="0"/>
+        <w:widowControl w:val="1"/>
+        <w:pBdr>
+          <w:top w:space="0" w:sz="0" w:val="nil"/>
+          <w:left w:space="0" w:sz="0" w:val="nil"/>
+          <w:bottom w:space="0" w:sz="0" w:val="nil"/>
+          <w:right w:space="0" w:sz="0" w:val="nil"/>
+          <w:between w:space="0" w:sz="0" w:val="nil"/>
+        </w:pBdr>
+        <w:shd w:fill="auto" w:val="clear"/>
+        <w:spacing w:after="0" w:before="0" w:line="276" w:lineRule="auto"/>
+        <w:ind w:left="1440" w:right="0" w:firstLine="0"/>
+        <w:jc w:val="left"/>
+        <w:rPr>
+          <w:sz w:val="20"/>
+          <w:szCs w:val="20"/>
+        </w:rPr>
+      </w:pPr>
+      <w:r>
+        <w:rPr>
+          <w:sz w:val="20"/>
+          <w:szCs w:val="20"/>
+          <w:rtl w:val="0"/>
+        </w:rPr>
+        <w:t xml:space="preserve">✓ Implement one descriptive method and one non-descriptive (predictive or prescriptive)</w:t>
+      </w:r>
+    </w:p>
+    <w:p>
+      <w:pPr>
+        <w:keepNext w:val="0"/>
+        <w:keepLines w:val="0"/>
+        <w:widowControl w:val="1"/>
+        <w:pBdr>
+          <w:top w:space="0" w:sz="0" w:val="nil"/>
+          <w:left w:space="0" w:sz="0" w:val="nil"/>
+          <w:bottom w:space="0" w:sz="0" w:val="nil"/>
+          <w:right w:space="0" w:sz="0" w:val="nil"/>
+          <w:between w:space="0" w:sz="0" w:val="nil"/>
+        </w:pBdr>
+        <w:shd w:fill="auto" w:val="clear"/>
+        <w:spacing w:after="0" w:before="0" w:line="276" w:lineRule="auto"/>
+        <w:ind w:left="1440" w:right="0" w:firstLine="0"/>
+        <w:jc w:val="left"/>
+        <w:rPr>
+          <w:sz w:val="20"/>
+          <w:szCs w:val="20"/>
+        </w:rPr>
+      </w:pPr>
+      <w:r>
+        <w:rPr>
+          <w:sz w:val="20"/>
+          <w:szCs w:val="20"/>
+          <w:rtl w:val="0"/>
+        </w:rPr>
+        <w:t xml:space="preserve">method.</w:t>
+      </w:r>
+    </w:p>
+    <w:p>
+      <w:pPr>
+        <w:keepNext w:val="0"/>
+        <w:keepLines w:val="0"/>
+        <w:widowControl w:val="1"/>
+        <w:pBdr>
+          <w:top w:space="0" w:sz="0" w:val="nil"/>
+          <w:left w:space="0" w:sz="0" w:val="nil"/>
+          <w:bottom w:space="0" w:sz="0" w:val="nil"/>
+          <w:right w:space="0" w:sz="0" w:val="nil"/>
+          <w:between w:space="0" w:sz="0" w:val="nil"/>
+        </w:pBdr>
+        <w:shd w:fill="auto" w:val="clear"/>
+        <w:spacing w:after="0" w:before="0" w:line="276" w:lineRule="auto"/>
+        <w:ind w:left="1440" w:right="0" w:firstLine="0"/>
+        <w:jc w:val="left"/>
+        <w:rPr>
+          <w:sz w:val="20"/>
+          <w:szCs w:val="20"/>
+        </w:rPr>
+      </w:pPr>
+      <w:r>
+        <w:rPr>
+          <w:sz w:val="20"/>
+          <w:szCs w:val="20"/>
+          <w:rtl w:val="0"/>
+        </w:rPr>
+        <w:t xml:space="preserve">I will be using logistic regression with a Naive Bayes Classification to inform users on decisions.</w:t>
+      </w:r>
+    </w:p>
+    <w:p>
+      <w:pPr>
+        <w:keepNext w:val="0"/>
+        <w:keepLines w:val="0"/>
+        <w:widowControl w:val="1"/>
+        <w:pBdr>
+          <w:top w:space="0" w:sz="0" w:val="nil"/>
+          <w:left w:space="0" w:sz="0" w:val="nil"/>
+          <w:bottom w:space="0" w:sz="0" w:val="nil"/>
+          <w:right w:space="0" w:sz="0" w:val="nil"/>
+          <w:between w:space="0" w:sz="0" w:val="nil"/>
+        </w:pBdr>
+        <w:shd w:fill="auto" w:val="clear"/>
+        <w:spacing w:after="0" w:before="0" w:line="276" w:lineRule="auto"/>
+        <w:ind w:left="1440" w:right="0" w:firstLine="0"/>
+        <w:jc w:val="left"/>
+        <w:rPr>
+          <w:sz w:val="20"/>
+          <w:szCs w:val="20"/>
+        </w:rPr>
+      </w:pPr>
+      <w:r>
+        <w:rPr>
+          <w:rtl w:val="0"/>
+        </w:rPr>
+      </w:r>
+    </w:p>
+    <w:p>
+      <w:pPr>
+        <w:keepNext w:val="0"/>
+        <w:keepLines w:val="0"/>
+        <w:widowControl w:val="1"/>
+        <w:pBdr>
+          <w:top w:space="0" w:sz="0" w:val="nil"/>
+          <w:left w:space="0" w:sz="0" w:val="nil"/>
+          <w:bottom w:space="0" w:sz="0" w:val="nil"/>
+          <w:right w:space="0" w:sz="0" w:val="nil"/>
+          <w:between w:space="0" w:sz="0" w:val="nil"/>
+        </w:pBdr>
+        <w:shd w:fill="auto" w:val="clear"/>
+        <w:spacing w:after="0" w:before="0" w:line="276" w:lineRule="auto"/>
+        <w:ind w:left="1440" w:right="0" w:firstLine="0"/>
+        <w:jc w:val="left"/>
+        <w:rPr>
+          <w:sz w:val="20"/>
+          <w:szCs w:val="20"/>
+        </w:rPr>
+      </w:pPr>
+      <w:r>
+        <w:rPr>
+          <w:sz w:val="20"/>
+          <w:szCs w:val="20"/>
+          <w:rtl w:val="0"/>
+        </w:rPr>
+        <w:t xml:space="preserve">✓ Use of collected or available datasets.</w:t>
+      </w:r>
+    </w:p>
+    <w:p>
+      <w:pPr>
+        <w:keepNext w:val="0"/>
+        <w:keepLines w:val="0"/>
+        <w:widowControl w:val="1"/>
+        <w:pBdr>
+          <w:top w:space="0" w:sz="0" w:val="nil"/>
+          <w:left w:space="0" w:sz="0" w:val="nil"/>
+          <w:bottom w:space="0" w:sz="0" w:val="nil"/>
+          <w:right w:space="0" w:sz="0" w:val="nil"/>
+          <w:between w:space="0" w:sz="0" w:val="nil"/>
+        </w:pBdr>
+        <w:shd w:fill="auto" w:val="clear"/>
+        <w:spacing w:after="0" w:before="0" w:line="276" w:lineRule="auto"/>
+        <w:ind w:left="1440" w:right="0" w:firstLine="0"/>
+        <w:jc w:val="left"/>
+        <w:rPr>
+          <w:sz w:val="20"/>
+          <w:szCs w:val="20"/>
+        </w:rPr>
+      </w:pPr>
+      <w:r>
+        <w:rPr>
+          <w:sz w:val="20"/>
+          <w:szCs w:val="20"/>
+          <w:rtl w:val="0"/>
+        </w:rPr>
+        <w:t xml:space="preserve">I will collect and record the matches entered and matches won.</w:t>
+      </w:r>
+    </w:p>
+    <w:p>
+      <w:pPr>
+        <w:keepNext w:val="0"/>
+        <w:keepLines w:val="0"/>
+        <w:widowControl w:val="1"/>
+        <w:pBdr>
+          <w:top w:space="0" w:sz="0" w:val="nil"/>
+          <w:left w:space="0" w:sz="0" w:val="nil"/>
+          <w:bottom w:space="0" w:sz="0" w:val="nil"/>
+          <w:right w:space="0" w:sz="0" w:val="nil"/>
+          <w:between w:space="0" w:sz="0" w:val="nil"/>
+        </w:pBdr>
+        <w:shd w:fill="auto" w:val="clear"/>
+        <w:spacing w:after="0" w:before="0" w:line="276" w:lineRule="auto"/>
+        <w:ind w:left="1440" w:right="0" w:firstLine="0"/>
+        <w:jc w:val="left"/>
+        <w:rPr>
+          <w:sz w:val="20"/>
+          <w:szCs w:val="20"/>
+        </w:rPr>
+      </w:pPr>
+      <w:r>
+        <w:rPr>
+          <w:rtl w:val="0"/>
+        </w:rPr>
+      </w:r>
+    </w:p>
+    <w:p>
+      <w:pPr>
+        <w:keepNext w:val="0"/>
+        <w:keepLines w:val="0"/>
+        <w:widowControl w:val="1"/>
+        <w:pBdr>
+          <w:top w:space="0" w:sz="0" w:val="nil"/>
+          <w:left w:space="0" w:sz="0" w:val="nil"/>
+          <w:bottom w:space="0" w:sz="0" w:val="nil"/>
+          <w:right w:space="0" w:sz="0" w:val="nil"/>
+          <w:between w:space="0" w:sz="0" w:val="nil"/>
+        </w:pBdr>
+        <w:shd w:fill="auto" w:val="clear"/>
+        <w:spacing w:after="0" w:before="0" w:line="276" w:lineRule="auto"/>
+        <w:ind w:left="1440" w:right="0" w:firstLine="0"/>
+        <w:jc w:val="left"/>
+        <w:rPr>
+          <w:sz w:val="20"/>
+          <w:szCs w:val="20"/>
+        </w:rPr>
+      </w:pPr>
+      <w:r>
+        <w:rPr>
+          <w:sz w:val="20"/>
+          <w:szCs w:val="20"/>
+          <w:rtl w:val="0"/>
+        </w:rPr>
+        <w:t xml:space="preserve">✓ Includes a decision-support functionality related to the non-descriptive method.</w:t>
+      </w:r>
+    </w:p>
+    <w:p>
+      <w:pPr>
+        <w:keepNext w:val="0"/>
+        <w:keepLines w:val="0"/>
+        <w:widowControl w:val="1"/>
+        <w:pBdr>
+          <w:top w:space="0" w:sz="0" w:val="nil"/>
+          <w:left w:space="0" w:sz="0" w:val="nil"/>
+          <w:bottom w:space="0" w:sz="0" w:val="nil"/>
+          <w:right w:space="0" w:sz="0" w:val="nil"/>
+          <w:between w:space="0" w:sz="0" w:val="nil"/>
+        </w:pBdr>
+        <w:shd w:fill="auto" w:val="clear"/>
+        <w:spacing w:after="0" w:before="0" w:line="276" w:lineRule="auto"/>
+        <w:ind w:left="1440" w:right="0" w:firstLine="0"/>
+        <w:jc w:val="left"/>
+        <w:rPr>
+          <w:sz w:val="20"/>
+          <w:szCs w:val="20"/>
+        </w:rPr>
+      </w:pPr>
+      <w:r>
+        <w:rPr>
+          <w:sz w:val="20"/>
+          <w:szCs w:val="20"/>
+          <w:rtl w:val="0"/>
+        </w:rPr>
+        <w:t xml:space="preserve">The “Analyze” tab provides several visualizations to inform the user on where the safest bet can be placed.</w:t>
+      </w:r>
+    </w:p>
+    <w:p>
+      <w:pPr>
+        <w:keepNext w:val="0"/>
+        <w:keepLines w:val="0"/>
+        <w:widowControl w:val="1"/>
+        <w:pBdr>
+          <w:top w:space="0" w:sz="0" w:val="nil"/>
+          <w:left w:space="0" w:sz="0" w:val="nil"/>
+          <w:bottom w:space="0" w:sz="0" w:val="nil"/>
+          <w:right w:space="0" w:sz="0" w:val="nil"/>
+          <w:between w:space="0" w:sz="0" w:val="nil"/>
+        </w:pBdr>
+        <w:shd w:fill="auto" w:val="clear"/>
+        <w:spacing w:after="0" w:before="0" w:line="276" w:lineRule="auto"/>
+        <w:ind w:left="1440" w:right="0" w:firstLine="0"/>
+        <w:jc w:val="left"/>
+        <w:rPr>
+          <w:sz w:val="20"/>
+          <w:szCs w:val="20"/>
+        </w:rPr>
+      </w:pPr>
+      <w:r>
+        <w:rPr>
+          <w:rtl w:val="0"/>
+        </w:rPr>
+      </w:r>
+    </w:p>
+    <w:p>
+      <w:pPr>
+        <w:keepNext w:val="0"/>
+        <w:keepLines w:val="0"/>
+        <w:widowControl w:val="1"/>
+        <w:pBdr>
+          <w:top w:space="0" w:sz="0" w:val="nil"/>
+          <w:left w:space="0" w:sz="0" w:val="nil"/>
+          <w:bottom w:space="0" w:sz="0" w:val="nil"/>
+          <w:right w:space="0" w:sz="0" w:val="nil"/>
+          <w:between w:space="0" w:sz="0" w:val="nil"/>
+        </w:pBdr>
+        <w:shd w:fill="auto" w:val="clear"/>
+        <w:spacing w:after="0" w:before="0" w:line="276" w:lineRule="auto"/>
+        <w:ind w:left="1440" w:right="0" w:firstLine="0"/>
+        <w:jc w:val="left"/>
+        <w:rPr>
+          <w:sz w:val="20"/>
+          <w:szCs w:val="20"/>
+        </w:rPr>
+      </w:pPr>
+      <w:r>
+        <w:rPr>
+          <w:sz w:val="20"/>
+          <w:szCs w:val="20"/>
+          <w:rtl w:val="0"/>
+        </w:rPr>
+        <w:t xml:space="preserve">✓ Use methods and algorithms supporting data exploration and preparation to make data</w:t>
+      </w:r>
+    </w:p>
+    <w:p>
+      <w:pPr>
+        <w:keepNext w:val="0"/>
+        <w:keepLines w:val="0"/>
+        <w:widowControl w:val="1"/>
+        <w:pBdr>
+          <w:top w:space="0" w:sz="0" w:val="nil"/>
+          <w:left w:space="0" w:sz="0" w:val="nil"/>
+          <w:bottom w:space="0" w:sz="0" w:val="nil"/>
+          <w:right w:space="0" w:sz="0" w:val="nil"/>
+          <w:between w:space="0" w:sz="0" w:val="nil"/>
+        </w:pBdr>
+        <w:shd w:fill="auto" w:val="clear"/>
+        <w:spacing w:after="0" w:before="0" w:line="276" w:lineRule="auto"/>
+        <w:ind w:left="1440" w:right="0" w:firstLine="0"/>
+        <w:jc w:val="left"/>
+        <w:rPr>
+          <w:sz w:val="20"/>
+          <w:szCs w:val="20"/>
+        </w:rPr>
+      </w:pPr>
+      <w:r>
+        <w:rPr>
+          <w:sz w:val="20"/>
+          <w:szCs w:val="20"/>
+          <w:rtl w:val="0"/>
+        </w:rPr>
+        <w:t xml:space="preserve">usable.</w:t>
+      </w:r>
+    </w:p>
+    <w:p>
+      <w:pPr>
+        <w:keepNext w:val="0"/>
+        <w:keepLines w:val="0"/>
+        <w:widowControl w:val="1"/>
+        <w:pBdr>
+          <w:top w:space="0" w:sz="0" w:val="nil"/>
+          <w:left w:space="0" w:sz="0" w:val="nil"/>
+          <w:bottom w:space="0" w:sz="0" w:val="nil"/>
+          <w:right w:space="0" w:sz="0" w:val="nil"/>
+          <w:between w:space="0" w:sz="0" w:val="nil"/>
+        </w:pBdr>
+        <w:shd w:fill="auto" w:val="clear"/>
+        <w:spacing w:after="0" w:before="0" w:line="276" w:lineRule="auto"/>
+        <w:ind w:left="1440" w:right="0" w:firstLine="0"/>
+        <w:jc w:val="left"/>
+        <w:rPr>
+          <w:sz w:val="20"/>
+          <w:szCs w:val="20"/>
+        </w:rPr>
+      </w:pPr>
+      <w:r>
+        <w:rPr>
+          <w:sz w:val="20"/>
+          <w:szCs w:val="20"/>
+          <w:rtl w:val="0"/>
+        </w:rPr>
+        <w:t xml:space="preserve">The charts created from the datasets necessitate usable data because of the information required to make a proper bet.</w:t>
+      </w:r>
+    </w:p>
+    <w:p>
+      <w:pPr>
+        <w:keepNext w:val="0"/>
+        <w:keepLines w:val="0"/>
+        <w:widowControl w:val="1"/>
+        <w:pBdr>
+          <w:top w:space="0" w:sz="0" w:val="nil"/>
+          <w:left w:space="0" w:sz="0" w:val="nil"/>
+          <w:bottom w:space="0" w:sz="0" w:val="nil"/>
+          <w:right w:space="0" w:sz="0" w:val="nil"/>
+          <w:between w:space="0" w:sz="0" w:val="nil"/>
+        </w:pBdr>
+        <w:shd w:fill="auto" w:val="clear"/>
+        <w:spacing w:after="0" w:before="0" w:line="276" w:lineRule="auto"/>
+        <w:ind w:left="1440" w:right="0" w:firstLine="0"/>
+        <w:jc w:val="left"/>
+        <w:rPr>
+          <w:sz w:val="20"/>
+          <w:szCs w:val="20"/>
+        </w:rPr>
+      </w:pPr>
+      <w:r>
+        <w:rPr>
+          <w:rtl w:val="0"/>
+        </w:rPr>
+      </w:r>
+    </w:p>
+    <w:p>
+      <w:pPr>
+        <w:keepNext w:val="0"/>
+        <w:keepLines w:val="0"/>
+        <w:widowControl w:val="1"/>
+        <w:pBdr>
+          <w:top w:space="0" w:sz="0" w:val="nil"/>
+          <w:left w:space="0" w:sz="0" w:val="nil"/>
+          <w:bottom w:space="0" w:sz="0" w:val="nil"/>
+          <w:right w:space="0" w:sz="0" w:val="nil"/>
+          <w:between w:space="0" w:sz="0" w:val="nil"/>
+        </w:pBdr>
+        <w:shd w:fill="auto" w:val="clear"/>
+        <w:spacing w:after="0" w:before="0" w:line="276" w:lineRule="auto"/>
+        <w:ind w:left="1440" w:right="0" w:firstLine="0"/>
+        <w:jc w:val="left"/>
+        <w:rPr>
+          <w:sz w:val="20"/>
+          <w:szCs w:val="20"/>
+        </w:rPr>
+      </w:pPr>
+      <w:r>
+        <w:rPr>
+          <w:sz w:val="20"/>
+          <w:szCs w:val="20"/>
+          <w:rtl w:val="0"/>
+        </w:rPr>
+        <w:t xml:space="preserve">✓ Implementation of interactive queries to access specific data.</w:t>
+      </w:r>
+    </w:p>
+    <w:p>
+      <w:pPr>
+        <w:keepNext w:val="0"/>
+        <w:keepLines w:val="0"/>
+        <w:widowControl w:val="1"/>
+        <w:pBdr>
+          <w:top w:space="0" w:sz="0" w:val="nil"/>
+          <w:left w:space="0" w:sz="0" w:val="nil"/>
+          <w:bottom w:space="0" w:sz="0" w:val="nil"/>
+          <w:right w:space="0" w:sz="0" w:val="nil"/>
+          <w:between w:space="0" w:sz="0" w:val="nil"/>
+        </w:pBdr>
+        <w:shd w:fill="auto" w:val="clear"/>
+        <w:spacing w:after="0" w:before="0" w:line="276" w:lineRule="auto"/>
+        <w:ind w:left="1440" w:right="0" w:firstLine="0"/>
+        <w:jc w:val="left"/>
+        <w:rPr>
+          <w:sz w:val="20"/>
+          <w:szCs w:val="20"/>
+        </w:rPr>
+      </w:pPr>
+      <w:r>
+        <w:rPr>
+          <w:sz w:val="20"/>
+          <w:szCs w:val="20"/>
+          <w:rtl w:val="0"/>
+        </w:rPr>
+        <w:t xml:space="preserve">Up to 8 active matches are loaded up at a time.</w:t>
+      </w:r>
+    </w:p>
+    <w:p>
+      <w:pPr>
+        <w:keepNext w:val="0"/>
+        <w:keepLines w:val="0"/>
+        <w:widowControl w:val="1"/>
+        <w:pBdr>
+          <w:top w:space="0" w:sz="0" w:val="nil"/>
+          <w:left w:space="0" w:sz="0" w:val="nil"/>
+          <w:bottom w:space="0" w:sz="0" w:val="nil"/>
+          <w:right w:space="0" w:sz="0" w:val="nil"/>
+          <w:between w:space="0" w:sz="0" w:val="nil"/>
+        </w:pBdr>
+        <w:shd w:fill="auto" w:val="clear"/>
+        <w:spacing w:after="0" w:before="0" w:line="276" w:lineRule="auto"/>
+        <w:ind w:left="1440" w:right="0" w:firstLine="0"/>
+        <w:jc w:val="left"/>
+        <w:rPr>
+          <w:sz w:val="20"/>
+          <w:szCs w:val="20"/>
+        </w:rPr>
+      </w:pPr>
+      <w:r>
+        <w:rPr>
+          <w:rtl w:val="0"/>
+        </w:rPr>
+      </w:r>
+    </w:p>
+    <w:p>
+      <w:pPr>
+        <w:keepNext w:val="0"/>
+        <w:keepLines w:val="0"/>
+        <w:widowControl w:val="1"/>
+        <w:pBdr>
+          <w:top w:space="0" w:sz="0" w:val="nil"/>
+          <w:left w:space="0" w:sz="0" w:val="nil"/>
+          <w:bottom w:space="0" w:sz="0" w:val="nil"/>
+          <w:right w:space="0" w:sz="0" w:val="nil"/>
+          <w:between w:space="0" w:sz="0" w:val="nil"/>
+        </w:pBdr>
+        <w:shd w:fill="auto" w:val="clear"/>
+        <w:spacing w:after="0" w:before="0" w:line="276" w:lineRule="auto"/>
+        <w:ind w:left="1440" w:right="0" w:firstLine="0"/>
+        <w:jc w:val="left"/>
+        <w:rPr>
+          <w:sz w:val="20"/>
+          <w:szCs w:val="20"/>
+        </w:rPr>
+      </w:pPr>
+      <w:r>
+        <w:rPr>
+          <w:sz w:val="20"/>
+          <w:szCs w:val="20"/>
+          <w:rtl w:val="0"/>
+        </w:rPr>
+        <w:t xml:space="preserve">✓ Include a machine-learning method(s) and algorithm(s) to support the decision making</w:t>
+      </w:r>
+    </w:p>
+    <w:p>
+      <w:pPr>
+        <w:keepNext w:val="0"/>
+        <w:keepLines w:val="0"/>
+        <w:widowControl w:val="1"/>
+        <w:pBdr>
+          <w:top w:space="0" w:sz="0" w:val="nil"/>
+          <w:left w:space="0" w:sz="0" w:val="nil"/>
+          <w:bottom w:space="0" w:sz="0" w:val="nil"/>
+          <w:right w:space="0" w:sz="0" w:val="nil"/>
+          <w:between w:space="0" w:sz="0" w:val="nil"/>
+        </w:pBdr>
+        <w:shd w:fill="auto" w:val="clear"/>
+        <w:spacing w:after="0" w:before="0" w:line="276" w:lineRule="auto"/>
+        <w:ind w:left="1440" w:right="0" w:firstLine="0"/>
+        <w:jc w:val="left"/>
+        <w:rPr>
+          <w:sz w:val="20"/>
+          <w:szCs w:val="20"/>
+        </w:rPr>
+      </w:pPr>
+      <w:r>
+        <w:rPr>
+          <w:sz w:val="20"/>
+          <w:szCs w:val="20"/>
+          <w:rtl w:val="0"/>
+        </w:rPr>
+        <w:t xml:space="preserve">functionality.</w:t>
+      </w:r>
+    </w:p>
+    <w:p>
+      <w:pPr>
+        <w:spacing w:after="0" w:lineRule="auto"/>
+        <w:ind w:left="1440" w:firstLine="0"/>
+        <w:rPr>
+          <w:sz w:val="20"/>
+          <w:szCs w:val="20"/>
+        </w:rPr>
+      </w:pPr>
+      <w:r>
+        <w:rPr>
+          <w:sz w:val="20"/>
+          <w:szCs w:val="20"/>
+          <w:rtl w:val="0"/>
+        </w:rPr>
+        <w:t xml:space="preserve">I’ll be using the number of matches each player enters and the number of matches each player wins to determine the probability of them winning their match. </w:t>
+      </w:r>
+    </w:p>
+    <w:p>
+      <w:pPr>
+        <w:keepNext w:val="0"/>
+        <w:keepLines w:val="0"/>
+        <w:widowControl w:val="1"/>
+        <w:pBdr>
+          <w:top w:space="0" w:sz="0" w:val="nil"/>
+          <w:left w:space="0" w:sz="0" w:val="nil"/>
+          <w:bottom w:space="0" w:sz="0" w:val="nil"/>
+          <w:right w:space="0" w:sz="0" w:val="nil"/>
+          <w:between w:space="0" w:sz="0" w:val="nil"/>
+        </w:pBdr>
+        <w:shd w:fill="auto" w:val="clear"/>
+        <w:spacing w:after="0" w:before="0" w:line="276" w:lineRule="auto"/>
+        <w:ind w:left="1440" w:right="0" w:firstLine="0"/>
+        <w:jc w:val="left"/>
+        <w:rPr>
+          <w:sz w:val="20"/>
+          <w:szCs w:val="20"/>
+        </w:rPr>
+      </w:pPr>
+      <w:r>
+        <w:rPr>
+          <w:rtl w:val="0"/>
+        </w:rPr>
+      </w:r>
+    </w:p>
+    <w:p>
+      <w:pPr>
+        <w:keepNext w:val="0"/>
+        <w:keepLines w:val="0"/>
+        <w:widowControl w:val="1"/>
+        <w:pBdr>
+          <w:top w:space="0" w:sz="0" w:val="nil"/>
+          <w:left w:space="0" w:sz="0" w:val="nil"/>
+          <w:bottom w:space="0" w:sz="0" w:val="nil"/>
+          <w:right w:space="0" w:sz="0" w:val="nil"/>
+          <w:between w:space="0" w:sz="0" w:val="nil"/>
+        </w:pBdr>
+        <w:shd w:fill="auto" w:val="clear"/>
+        <w:spacing w:after="0" w:before="0" w:line="276" w:lineRule="auto"/>
+        <w:ind w:left="1440" w:right="0" w:firstLine="0"/>
+        <w:jc w:val="left"/>
+        <w:rPr>
+          <w:sz w:val="20"/>
+          <w:szCs w:val="20"/>
+        </w:rPr>
+      </w:pPr>
+      <w:r>
+        <w:rPr>
+          <w:sz w:val="20"/>
+          <w:szCs w:val="20"/>
+          <w:rtl w:val="0"/>
+        </w:rPr>
+        <w:t xml:space="preserve">✓ Incorporate functionalities that will evaluate the accuracy of the application’s outcome.</w:t>
+      </w:r>
+    </w:p>
+    <w:p>
+      <w:pPr>
+        <w:spacing w:after="0" w:lineRule="auto"/>
+        <w:ind w:left="1440" w:firstLine="0"/>
+        <w:rPr>
+          <w:sz w:val="20"/>
+          <w:szCs w:val="20"/>
+        </w:rPr>
+      </w:pPr>
+      <w:r>
+        <w:rPr>
+          <w:sz w:val="20"/>
+          <w:szCs w:val="20"/>
+          <w:rtl w:val="0"/>
+        </w:rPr>
+        <w:t xml:space="preserve">I am using a Naive Bayes Classification in the form of (matchesWon/matchesEntered).</w:t>
+      </w:r>
+    </w:p>
+    <w:p>
+      <w:pPr>
+        <w:keepNext w:val="0"/>
+        <w:keepLines w:val="0"/>
+        <w:widowControl w:val="1"/>
+        <w:pBdr>
+          <w:top w:space="0" w:sz="0" w:val="nil"/>
+          <w:left w:space="0" w:sz="0" w:val="nil"/>
+          <w:bottom w:space="0" w:sz="0" w:val="nil"/>
+          <w:right w:space="0" w:sz="0" w:val="nil"/>
+          <w:between w:space="0" w:sz="0" w:val="nil"/>
+        </w:pBdr>
+        <w:shd w:fill="auto" w:val="clear"/>
+        <w:spacing w:after="0" w:before="0" w:line="276" w:lineRule="auto"/>
+        <w:ind w:left="1440" w:right="0" w:firstLine="0"/>
+        <w:jc w:val="left"/>
+        <w:rPr>
+          <w:sz w:val="20"/>
+          <w:szCs w:val="20"/>
+        </w:rPr>
+      </w:pPr>
+      <w:r>
+        <w:rPr>
+          <w:rtl w:val="0"/>
+        </w:rPr>
+      </w:r>
+    </w:p>
+    <w:p>
+      <w:pPr>
+        <w:keepNext w:val="0"/>
+        <w:keepLines w:val="0"/>
+        <w:widowControl w:val="1"/>
+        <w:pBdr>
+          <w:top w:space="0" w:sz="0" w:val="nil"/>
+          <w:left w:space="0" w:sz="0" w:val="nil"/>
+          <w:bottom w:space="0" w:sz="0" w:val="nil"/>
+          <w:right w:space="0" w:sz="0" w:val="nil"/>
+          <w:between w:space="0" w:sz="0" w:val="nil"/>
+        </w:pBdr>
+        <w:shd w:fill="auto" w:val="clear"/>
+        <w:spacing w:after="0" w:before="0" w:line="276" w:lineRule="auto"/>
+        <w:ind w:left="1440" w:right="0" w:firstLine="0"/>
+        <w:jc w:val="left"/>
+        <w:rPr>
+          <w:sz w:val="20"/>
+          <w:szCs w:val="20"/>
+        </w:rPr>
+      </w:pPr>
+      <w:r>
+        <w:rPr>
+          <w:sz w:val="20"/>
+          <w:szCs w:val="20"/>
+          <w:rtl w:val="0"/>
+        </w:rPr>
+        <w:t xml:space="preserve">✓ Provide an industry-appropriate security features that protects access to the application of</w:t>
+      </w:r>
+    </w:p>
+    <w:p>
+      <w:pPr>
+        <w:keepNext w:val="0"/>
+        <w:keepLines w:val="0"/>
+        <w:widowControl w:val="1"/>
+        <w:pBdr>
+          <w:top w:space="0" w:sz="0" w:val="nil"/>
+          <w:left w:space="0" w:sz="0" w:val="nil"/>
+          <w:bottom w:space="0" w:sz="0" w:val="nil"/>
+          <w:right w:space="0" w:sz="0" w:val="nil"/>
+          <w:between w:space="0" w:sz="0" w:val="nil"/>
+        </w:pBdr>
+        <w:shd w:fill="auto" w:val="clear"/>
+        <w:spacing w:after="0" w:before="0" w:line="276" w:lineRule="auto"/>
+        <w:ind w:left="1440" w:right="0" w:firstLine="0"/>
+        <w:jc w:val="left"/>
+        <w:rPr>
+          <w:sz w:val="20"/>
+          <w:szCs w:val="20"/>
+        </w:rPr>
+      </w:pPr>
+      <w:r>
+        <w:rPr>
+          <w:sz w:val="20"/>
+          <w:szCs w:val="20"/>
+          <w:rtl w:val="0"/>
+        </w:rPr>
+        <w:t xml:space="preserve">data.</w:t>
+      </w:r>
+    </w:p>
+    <w:p>
+      <w:pPr>
+        <w:keepNext w:val="0"/>
+        <w:keepLines w:val="0"/>
+        <w:widowControl w:val="1"/>
+        <w:pBdr>
+          <w:top w:space="0" w:sz="0" w:val="nil"/>
+          <w:left w:space="0" w:sz="0" w:val="nil"/>
+          <w:bottom w:space="0" w:sz="0" w:val="nil"/>
+          <w:right w:space="0" w:sz="0" w:val="nil"/>
+          <w:between w:space="0" w:sz="0" w:val="nil"/>
+        </w:pBdr>
+        <w:shd w:fill="auto" w:val="clear"/>
+        <w:spacing w:after="0" w:before="0" w:line="276" w:lineRule="auto"/>
+        <w:ind w:left="1440" w:right="0" w:firstLine="0"/>
+        <w:jc w:val="left"/>
+        <w:rPr>
+          <w:sz w:val="20"/>
+          <w:szCs w:val="20"/>
+        </w:rPr>
+      </w:pPr>
+      <w:r>
+        <w:rPr>
+          <w:sz w:val="20"/>
+          <w:szCs w:val="20"/>
+          <w:rtl w:val="0"/>
+        </w:rPr>
+        <w:t xml:space="preserve">I provide login functionality to access the application.</w:t>
+      </w:r>
+    </w:p>
+    <w:p>
+      <w:pPr>
+        <w:keepNext w:val="0"/>
+        <w:keepLines w:val="0"/>
+        <w:widowControl w:val="1"/>
+        <w:pBdr>
+          <w:top w:space="0" w:sz="0" w:val="nil"/>
+          <w:left w:space="0" w:sz="0" w:val="nil"/>
+          <w:bottom w:space="0" w:sz="0" w:val="nil"/>
+          <w:right w:space="0" w:sz="0" w:val="nil"/>
+          <w:between w:space="0" w:sz="0" w:val="nil"/>
+        </w:pBdr>
+        <w:shd w:fill="auto" w:val="clear"/>
+        <w:spacing w:after="0" w:before="0" w:line="276" w:lineRule="auto"/>
+        <w:ind w:left="1440" w:right="0" w:firstLine="0"/>
+        <w:jc w:val="left"/>
+        <w:rPr>
+          <w:sz w:val="20"/>
+          <w:szCs w:val="20"/>
+        </w:rPr>
+      </w:pPr>
+      <w:r>
+        <w:rPr>
+          <w:rtl w:val="0"/>
+        </w:rPr>
+      </w:r>
+    </w:p>
+    <w:p>
+      <w:pPr>
+        <w:keepNext w:val="0"/>
+        <w:keepLines w:val="0"/>
+        <w:widowControl w:val="1"/>
+        <w:pBdr>
+          <w:top w:space="0" w:sz="0" w:val="nil"/>
+          <w:left w:space="0" w:sz="0" w:val="nil"/>
+          <w:bottom w:space="0" w:sz="0" w:val="nil"/>
+          <w:right w:space="0" w:sz="0" w:val="nil"/>
+          <w:between w:space="0" w:sz="0" w:val="nil"/>
+        </w:pBdr>
+        <w:shd w:fill="auto" w:val="clear"/>
+        <w:spacing w:after="0" w:before="0" w:line="276" w:lineRule="auto"/>
+        <w:ind w:left="1440" w:right="0" w:firstLine="0"/>
+        <w:jc w:val="left"/>
+        <w:rPr>
+          <w:sz w:val="20"/>
+          <w:szCs w:val="20"/>
+        </w:rPr>
+      </w:pPr>
+      <w:r>
+        <w:rPr>
+          <w:rtl w:val="0"/>
+        </w:rPr>
+      </w:r>
+    </w:p>
+    <w:p>
+      <w:pPr>
+        <w:keepNext w:val="0"/>
+        <w:keepLines w:val="0"/>
+        <w:widowControl w:val="1"/>
+        <w:pBdr>
+          <w:top w:space="0" w:sz="0" w:val="nil"/>
+          <w:left w:space="0" w:sz="0" w:val="nil"/>
+          <w:bottom w:space="0" w:sz="0" w:val="nil"/>
+          <w:right w:space="0" w:sz="0" w:val="nil"/>
+          <w:between w:space="0" w:sz="0" w:val="nil"/>
+        </w:pBdr>
+        <w:shd w:fill="auto" w:val="clear"/>
+        <w:spacing w:after="0" w:before="0" w:line="276" w:lineRule="auto"/>
+        <w:ind w:left="1440" w:right="0" w:firstLine="0"/>
+        <w:jc w:val="left"/>
+        <w:rPr>
+          <w:sz w:val="20"/>
+          <w:szCs w:val="20"/>
+        </w:rPr>
+      </w:pPr>
+      <w:r>
+        <w:rPr>
+          <w:sz w:val="20"/>
+          <w:szCs w:val="20"/>
+          <w:rtl w:val="0"/>
+        </w:rPr>
+        <w:t xml:space="preserve">✓ Include a tool(s) to monitor the applications functionality for maintenance purposes.</w:t>
+      </w:r>
+    </w:p>
+    <w:p>
+      <w:pPr>
+        <w:keepNext w:val="0"/>
+        <w:keepLines w:val="0"/>
+        <w:widowControl w:val="1"/>
+        <w:pBdr>
+          <w:top w:space="0" w:sz="0" w:val="nil"/>
+          <w:left w:space="0" w:sz="0" w:val="nil"/>
+          <w:bottom w:space="0" w:sz="0" w:val="nil"/>
+          <w:right w:space="0" w:sz="0" w:val="nil"/>
+          <w:between w:space="0" w:sz="0" w:val="nil"/>
+        </w:pBdr>
+        <w:shd w:fill="auto" w:val="clear"/>
+        <w:spacing w:after="0" w:before="0" w:line="276" w:lineRule="auto"/>
+        <w:ind w:left="1440" w:right="0" w:firstLine="0"/>
+        <w:jc w:val="left"/>
+        <w:rPr>
+          <w:sz w:val="20"/>
+          <w:szCs w:val="20"/>
+        </w:rPr>
+      </w:pPr>
+      <w:r>
+        <w:rPr>
+          <w:sz w:val="20"/>
+          <w:szCs w:val="20"/>
+          <w:rtl w:val="0"/>
+        </w:rPr>
+        <w:t xml:space="preserve">The system logs its behavior from both the server-side and the client-side (with Vue DevTools extension installed).</w:t>
+      </w:r>
+    </w:p>
+    <w:p>
+      <w:pPr>
+        <w:keepNext w:val="0"/>
+        <w:keepLines w:val="0"/>
+        <w:widowControl w:val="1"/>
+        <w:pBdr>
+          <w:top w:space="0" w:sz="0" w:val="nil"/>
+          <w:left w:space="0" w:sz="0" w:val="nil"/>
+          <w:bottom w:space="0" w:sz="0" w:val="nil"/>
+          <w:right w:space="0" w:sz="0" w:val="nil"/>
+          <w:between w:space="0" w:sz="0" w:val="nil"/>
+        </w:pBdr>
+        <w:shd w:fill="auto" w:val="clear"/>
+        <w:spacing w:after="0" w:before="0" w:line="276" w:lineRule="auto"/>
+        <w:ind w:left="1440" w:right="0" w:firstLine="0"/>
+        <w:jc w:val="left"/>
+        <w:rPr>
+          <w:sz w:val="20"/>
+          <w:szCs w:val="20"/>
+        </w:rPr>
+      </w:pPr>
       <w:r>
         <w:rPr>
           <w:rtl w:val="0"/>
@@ -1359,6 +2263,10 @@
         <w:keepNext w:val="0"/>
         <w:keepLines w:val="0"/>
         <w:widowControl w:val="1"/>
+        <w:numPr>
+          <w:ilvl w:val="1"/>
+          <w:numId w:val="2"/>
+        </w:numPr>
         <w:pBdr>
           <w:top w:space="0" w:sz="0" w:val="nil"/>
           <w:left w:space="0" w:sz="0" w:val="nil"/>
@@ -1368,34 +2276,231 @@
         </w:pBdr>
         <w:shd w:fill="auto" w:val="clear"/>
         <w:spacing w:after="200" w:before="0" w:line="276" w:lineRule="auto"/>
-        <w:ind w:left="1440" w:right="0" w:firstLine="0"/>
-        <w:jc w:val="left"/>
-        <w:rPr>
-          <w:rFonts w:ascii="Calibri" w:cs="Calibri" w:eastAsia="Calibri" w:hAnsi="Calibri"/>
-          <w:b w:val="0"/>
-          <w:i w:val="0"/>
-          <w:smallCaps w:val="0"/>
-          <w:strike w:val="0"/>
-          <w:color w:val="000000"/>
-          <w:sz w:val="20"/>
-          <w:szCs w:val="20"/>
-          <w:u w:val="none"/>
-          <w:shd w:fill="auto" w:val="clear"/>
-          <w:vertAlign w:val="baseline"/>
-        </w:rPr>
-      </w:pPr>
-      <w:r>
-        <w:rPr>
-          <w:sz w:val="20"/>
-          <w:szCs w:val="20"/>
-          <w:rtl w:val="0"/>
-        </w:rPr>
-        <w:t xml:space="preserve">Code and complete a component every day until it is done.</w:t>
-      </w:r>
-      <w:r>
-        <w:rPr>
-          <w:rtl w:val="0"/>
-        </w:rPr>
+        <w:ind w:left="1440" w:right="0" w:hanging="360"/>
+        <w:jc w:val="left"/>
+        <w:rPr>
+          <w:sz w:val="20"/>
+          <w:szCs w:val="20"/>
+          <w:u w:val="none"/>
+        </w:rPr>
+      </w:pPr>
+      <w:r>
+        <w:rPr>
+          <w:sz w:val="20"/>
+          <w:szCs w:val="20"/>
+          <w:rtl w:val="0"/>
+        </w:rPr>
+        <w:t xml:space="preserve">Set up the server with the appropriate DB adapter.</w:t>
+      </w:r>
+    </w:p>
+    <w:p>
+      <w:pPr>
+        <w:keepNext w:val="0"/>
+        <w:keepLines w:val="0"/>
+        <w:widowControl w:val="1"/>
+        <w:numPr>
+          <w:ilvl w:val="1"/>
+          <w:numId w:val="2"/>
+        </w:numPr>
+        <w:pBdr>
+          <w:top w:space="0" w:sz="0" w:val="nil"/>
+          <w:left w:space="0" w:sz="0" w:val="nil"/>
+          <w:bottom w:space="0" w:sz="0" w:val="nil"/>
+          <w:right w:space="0" w:sz="0" w:val="nil"/>
+          <w:between w:space="0" w:sz="0" w:val="nil"/>
+        </w:pBdr>
+        <w:shd w:fill="auto" w:val="clear"/>
+        <w:spacing w:after="200" w:before="0" w:line="276" w:lineRule="auto"/>
+        <w:ind w:left="1440" w:right="0" w:hanging="360"/>
+        <w:jc w:val="left"/>
+        <w:rPr>
+          <w:sz w:val="20"/>
+          <w:szCs w:val="20"/>
+          <w:u w:val="none"/>
+        </w:rPr>
+      </w:pPr>
+      <w:r>
+        <w:rPr>
+          <w:sz w:val="20"/>
+          <w:szCs w:val="20"/>
+          <w:rtl w:val="0"/>
+        </w:rPr>
+        <w:t xml:space="preserve">Seed the database with the required schemas.</w:t>
+      </w:r>
+    </w:p>
+    <w:p>
+      <w:pPr>
+        <w:keepNext w:val="0"/>
+        <w:keepLines w:val="0"/>
+        <w:widowControl w:val="1"/>
+        <w:numPr>
+          <w:ilvl w:val="1"/>
+          <w:numId w:val="2"/>
+        </w:numPr>
+        <w:pBdr>
+          <w:top w:space="0" w:sz="0" w:val="nil"/>
+          <w:left w:space="0" w:sz="0" w:val="nil"/>
+          <w:bottom w:space="0" w:sz="0" w:val="nil"/>
+          <w:right w:space="0" w:sz="0" w:val="nil"/>
+          <w:between w:space="0" w:sz="0" w:val="nil"/>
+        </w:pBdr>
+        <w:shd w:fill="auto" w:val="clear"/>
+        <w:spacing w:after="200" w:before="0" w:line="276" w:lineRule="auto"/>
+        <w:ind w:left="1440" w:right="0" w:hanging="360"/>
+        <w:jc w:val="left"/>
+        <w:rPr>
+          <w:sz w:val="20"/>
+          <w:szCs w:val="20"/>
+          <w:u w:val="none"/>
+        </w:rPr>
+      </w:pPr>
+      <w:r>
+        <w:rPr>
+          <w:sz w:val="20"/>
+          <w:szCs w:val="20"/>
+          <w:rtl w:val="0"/>
+        </w:rPr>
+        <w:t xml:space="preserve">Return the raw result sets to the frontend.</w:t>
+      </w:r>
+    </w:p>
+    <w:p>
+      <w:pPr>
+        <w:keepNext w:val="0"/>
+        <w:keepLines w:val="0"/>
+        <w:widowControl w:val="1"/>
+        <w:numPr>
+          <w:ilvl w:val="1"/>
+          <w:numId w:val="2"/>
+        </w:numPr>
+        <w:pBdr>
+          <w:top w:space="0" w:sz="0" w:val="nil"/>
+          <w:left w:space="0" w:sz="0" w:val="nil"/>
+          <w:bottom w:space="0" w:sz="0" w:val="nil"/>
+          <w:right w:space="0" w:sz="0" w:val="nil"/>
+          <w:between w:space="0" w:sz="0" w:val="nil"/>
+        </w:pBdr>
+        <w:shd w:fill="auto" w:val="clear"/>
+        <w:spacing w:after="200" w:before="0" w:line="276" w:lineRule="auto"/>
+        <w:ind w:left="1440" w:right="0" w:hanging="360"/>
+        <w:jc w:val="left"/>
+        <w:rPr>
+          <w:sz w:val="20"/>
+          <w:szCs w:val="20"/>
+          <w:u w:val="none"/>
+        </w:rPr>
+      </w:pPr>
+      <w:r>
+        <w:rPr>
+          <w:sz w:val="20"/>
+          <w:szCs w:val="20"/>
+          <w:rtl w:val="0"/>
+        </w:rPr>
+        <w:t xml:space="preserve">Build out the front end components that can consume the data.</w:t>
+      </w:r>
+    </w:p>
+    <w:p>
+      <w:pPr>
+        <w:keepNext w:val="0"/>
+        <w:keepLines w:val="0"/>
+        <w:widowControl w:val="1"/>
+        <w:numPr>
+          <w:ilvl w:val="1"/>
+          <w:numId w:val="2"/>
+        </w:numPr>
+        <w:pBdr>
+          <w:top w:space="0" w:sz="0" w:val="nil"/>
+          <w:left w:space="0" w:sz="0" w:val="nil"/>
+          <w:bottom w:space="0" w:sz="0" w:val="nil"/>
+          <w:right w:space="0" w:sz="0" w:val="nil"/>
+          <w:between w:space="0" w:sz="0" w:val="nil"/>
+        </w:pBdr>
+        <w:shd w:fill="auto" w:val="clear"/>
+        <w:spacing w:after="200" w:before="0" w:line="276" w:lineRule="auto"/>
+        <w:ind w:left="1440" w:right="0" w:hanging="360"/>
+        <w:jc w:val="left"/>
+        <w:rPr>
+          <w:sz w:val="20"/>
+          <w:szCs w:val="20"/>
+          <w:u w:val="none"/>
+        </w:rPr>
+      </w:pPr>
+      <w:r>
+        <w:rPr>
+          <w:sz w:val="20"/>
+          <w:szCs w:val="20"/>
+          <w:rtl w:val="0"/>
+        </w:rPr>
+        <w:t xml:space="preserve">Format for display as necessary.</w:t>
+      </w:r>
+    </w:p>
+    <w:p>
+      <w:pPr>
+        <w:keepNext w:val="0"/>
+        <w:keepLines w:val="0"/>
+        <w:widowControl w:val="1"/>
+        <w:numPr>
+          <w:ilvl w:val="1"/>
+          <w:numId w:val="2"/>
+        </w:numPr>
+        <w:pBdr>
+          <w:top w:space="0" w:sz="0" w:val="nil"/>
+          <w:left w:space="0" w:sz="0" w:val="nil"/>
+          <w:bottom w:space="0" w:sz="0" w:val="nil"/>
+          <w:right w:space="0" w:sz="0" w:val="nil"/>
+          <w:between w:space="0" w:sz="0" w:val="nil"/>
+        </w:pBdr>
+        <w:shd w:fill="auto" w:val="clear"/>
+        <w:spacing w:after="200" w:before="0" w:line="276" w:lineRule="auto"/>
+        <w:ind w:left="1440" w:right="0" w:hanging="360"/>
+        <w:jc w:val="left"/>
+        <w:rPr>
+          <w:sz w:val="20"/>
+          <w:szCs w:val="20"/>
+          <w:u w:val="none"/>
+        </w:rPr>
+      </w:pPr>
+      <w:r>
+        <w:rPr>
+          <w:sz w:val="20"/>
+          <w:szCs w:val="20"/>
+          <w:rtl w:val="0"/>
+        </w:rPr>
+        <w:t xml:space="preserve">Create charts based on either formatted or raw data.</w:t>
+      </w:r>
+    </w:p>
+    <w:p>
+      <w:pPr>
+        <w:keepNext w:val="0"/>
+        <w:keepLines w:val="0"/>
+        <w:widowControl w:val="1"/>
+        <w:numPr>
+          <w:ilvl w:val="1"/>
+          <w:numId w:val="2"/>
+        </w:numPr>
+        <w:pBdr>
+          <w:top w:space="0" w:sz="0" w:val="nil"/>
+          <w:left w:space="0" w:sz="0" w:val="nil"/>
+          <w:bottom w:space="0" w:sz="0" w:val="nil"/>
+          <w:right w:space="0" w:sz="0" w:val="nil"/>
+          <w:between w:space="0" w:sz="0" w:val="nil"/>
+        </w:pBdr>
+        <w:shd w:fill="auto" w:val="clear"/>
+        <w:spacing w:after="200" w:before="0" w:line="276" w:lineRule="auto"/>
+        <w:ind w:left="1440" w:right="0" w:hanging="360"/>
+        <w:jc w:val="left"/>
+        <w:rPr>
+          <w:sz w:val="20"/>
+          <w:szCs w:val="20"/>
+          <w:u w:val="none"/>
+        </w:rPr>
+      </w:pPr>
+      <w:r>
+        <w:rPr>
+          <w:sz w:val="20"/>
+          <w:szCs w:val="20"/>
+          <w:rtl w:val="0"/>
+        </w:rPr>
+        <w:t xml:space="preserve">Emit synthetic events based on game results and save back to the database.</w:t>
       </w:r>
     </w:p>
     <w:p>
@@ -2490,7 +3595,7 @@
 
 <file path=customXML/item1.xml><?xml version="1.0" encoding="utf-8"?>
 <go:gDocsCustomXmlDataStorage xmlns:go="http://customooxmlschemas.google.com/" xmlns:r="http://schemas.openxmlformats.org/officeDocument/2006/relationships">
-  <go:docsCustomData xmlns:go="http://customooxmlschemas.google.com/" roundtripDataSignature="AMtx7mgHLAGdjkgU3JlydZrBx17Om/+yQA==">AMUW2mUiF9nHAhj2Vlbe2ioBqKEpX47cPSDdjpkDZk/VUn6RKDSVATKbqdEAM11HyGAWE3obw43w91vl3EwDYjvV2t9m3WrXvgWiFrovCRSSIci8dgoaWgV7aT4grGap3FWR+NtODTaK</go:docsCustomData>
+  <go:docsCustomData xmlns:go="http://customooxmlschemas.google.com/" roundtripDataSignature="AMtx7mgHLAGdjkgU3JlydZrBx17Om/+yQA==">AMUW2mWqZe8M2IbbFlA7bdEwQyoCDwXv28LW/Am7fE550Msj7UW/8hjrDNDfvlAgeNYDOc7+RGnaXx/yKRJ022qkxrwRu/ljgR/j8Lwc0CweEsxryTdi31khSF/2NjO/DAcZ9aREwnrA</go:docsCustomData>
 </go:gDocsCustomXmlDataStorage>
 </file>
 

</xml_diff>